<commit_message>
Fixed window size and added Wikipédia keywords autocomplete
</commit_message>
<xml_diff>
--- a/templates/default.docx
+++ b/templates/default.docx
@@ -209,16 +209,7 @@
           <w:b/>
           <w:sz w:val="32"/>
         </w:rPr>
-        <w:t>Gesti</w:t>
-      </w:r>
-      <w:bookmarkStart w:id="0" w:name="_GoBack"/>
-      <w:bookmarkEnd w:id="0"/>
-      <w:r>
-        <w:rPr>
-          <w:b/>
-          <w:sz w:val="32"/>
-        </w:rPr>
-        <w:t>onnaire :</w:t>
+        <w:t>Gestionnaire :</w:t>
       </w:r>
       <w:r>
         <w:rPr>
@@ -267,8 +258,17 @@
           <w:rStyle w:val="lev"/>
           <w:sz w:val="32"/>
         </w:rPr>
-        <w:t>.</w:t>
-      </w:r>
+        <w:t>key</w:t>
+      </w:r>
+      <w:r>
+        <w:rPr>
+          <w:rStyle w:val="lev"/>
+          <w:sz w:val="32"/>
+        </w:rPr>
+        <w:t>word</w:t>
+      </w:r>
+      <w:bookmarkStart w:id="0" w:name="_GoBack"/>
+      <w:bookmarkEnd w:id="0"/>
       <w:r>
         <w:rPr>
           <w:rStyle w:val="lev"/>
@@ -283,6 +283,14 @@
           <w:sz w:val="32"/>
         </w:rPr>
         <w:t xml:space="preserve"> </w:t>
+      </w:r>
+      <w:r>
+        <w:rPr>
+          <w:rStyle w:val="lev"/>
+          <w:b w:val="0"/>
+          <w:sz w:val="32"/>
+        </w:rPr>
+        <w:t>{definition}</w:t>
       </w:r>
       <w:r>
         <w:rPr>

</xml_diff>

<commit_message>
Added date to template
</commit_message>
<xml_diff>
--- a/templates/default.docx
+++ b/templates/default.docx
@@ -14,7 +14,21 @@
         <w:rPr>
           <w:sz w:val="72"/>
         </w:rPr>
-        <w:t>Prosit {title}</w:t>
+        <w:t>Prosit {</w:t>
+      </w:r>
+      <w:proofErr w:type="spellStart"/>
+      <w:r>
+        <w:rPr>
+          <w:sz w:val="72"/>
+        </w:rPr>
+        <w:t>title</w:t>
+      </w:r>
+      <w:proofErr w:type="spellEnd"/>
+      <w:r>
+        <w:rPr>
+          <w:sz w:val="72"/>
+        </w:rPr>
+        <w:t>}</w:t>
       </w:r>
     </w:p>
     <w:p>
@@ -28,7 +42,35 @@
         <w:rPr>
           <w:sz w:val="28"/>
         </w:rPr>
-        <w:t>( {link} )</w:t>
+        <w:t>( {</w:t>
+      </w:r>
+      <w:proofErr w:type="spellStart"/>
+      <w:r>
+        <w:rPr>
+          <w:sz w:val="28"/>
+        </w:rPr>
+        <w:t>link</w:t>
+      </w:r>
+      <w:proofErr w:type="spellEnd"/>
+      <w:r>
+        <w:rPr>
+          <w:sz w:val="28"/>
+        </w:rPr>
+        <w:t>} )</w:t>
+      </w:r>
+      <w:r>
+        <w:rPr>
+          <w:sz w:val="28"/>
+        </w:rPr>
+        <w:t xml:space="preserve"> – {date</w:t>
+      </w:r>
+      <w:bookmarkStart w:id="0" w:name="_GoBack"/>
+      <w:bookmarkEnd w:id="0"/>
+      <w:r>
+        <w:rPr>
+          <w:sz w:val="28"/>
+        </w:rPr>
+        <w:t>}</w:t>
       </w:r>
     </w:p>
     <w:p/>
@@ -80,7 +122,23 @@
           <w:i/>
           <w:sz w:val="32"/>
         </w:rPr>
-        <w:t>{generalization}</w:t>
+        <w:t>{</w:t>
+      </w:r>
+      <w:proofErr w:type="spellStart"/>
+      <w:r>
+        <w:rPr>
+          <w:i/>
+          <w:sz w:val="32"/>
+        </w:rPr>
+        <w:t>generalization</w:t>
+      </w:r>
+      <w:proofErr w:type="spellEnd"/>
+      <w:r>
+        <w:rPr>
+          <w:i/>
+          <w:sz w:val="32"/>
+        </w:rPr>
+        <w:t>}</w:t>
       </w:r>
     </w:p>
     <w:p>
@@ -115,7 +173,23 @@
           <w:i/>
           <w:sz w:val="32"/>
         </w:rPr>
-        <w:t>{context}</w:t>
+        <w:t>{</w:t>
+      </w:r>
+      <w:proofErr w:type="spellStart"/>
+      <w:r>
+        <w:rPr>
+          <w:i/>
+          <w:sz w:val="32"/>
+        </w:rPr>
+        <w:t>context</w:t>
+      </w:r>
+      <w:proofErr w:type="spellEnd"/>
+      <w:r>
+        <w:rPr>
+          <w:i/>
+          <w:sz w:val="32"/>
+        </w:rPr>
+        <w:t>}</w:t>
       </w:r>
     </w:p>
     <w:p>
@@ -140,7 +214,21 @@
         <w:rPr>
           <w:sz w:val="32"/>
         </w:rPr>
-        <w:t xml:space="preserve"> {animator}</w:t>
+        <w:t xml:space="preserve"> {</w:t>
+      </w:r>
+      <w:proofErr w:type="spellStart"/>
+      <w:r>
+        <w:rPr>
+          <w:sz w:val="32"/>
+        </w:rPr>
+        <w:t>animator</w:t>
+      </w:r>
+      <w:proofErr w:type="spellEnd"/>
+      <w:r>
+        <w:rPr>
+          <w:sz w:val="32"/>
+        </w:rPr>
+        <w:t>}</w:t>
       </w:r>
     </w:p>
     <w:p>
@@ -190,7 +278,21 @@
         <w:rPr>
           <w:sz w:val="32"/>
         </w:rPr>
-        <w:t xml:space="preserve"> {secretary}</w:t>
+        <w:t xml:space="preserve"> {</w:t>
+      </w:r>
+      <w:proofErr w:type="spellStart"/>
+      <w:r>
+        <w:rPr>
+          <w:sz w:val="32"/>
+        </w:rPr>
+        <w:t>secretary</w:t>
+      </w:r>
+      <w:proofErr w:type="spellEnd"/>
+      <w:r>
+        <w:rPr>
+          <w:sz w:val="32"/>
+        </w:rPr>
+        <w:t>}</w:t>
       </w:r>
     </w:p>
     <w:p>
@@ -215,7 +317,21 @@
         <w:rPr>
           <w:sz w:val="32"/>
         </w:rPr>
-        <w:t xml:space="preserve"> {administrator}</w:t>
+        <w:t xml:space="preserve"> {</w:t>
+      </w:r>
+      <w:proofErr w:type="spellStart"/>
+      <w:r>
+        <w:rPr>
+          <w:sz w:val="32"/>
+        </w:rPr>
+        <w:t>administrator</w:t>
+      </w:r>
+      <w:proofErr w:type="spellEnd"/>
+      <w:r>
+        <w:rPr>
+          <w:sz w:val="32"/>
+        </w:rPr>
+        <w:t>}</w:t>
       </w:r>
     </w:p>
     <w:p/>
@@ -251,7 +367,23 @@
           <w:rStyle w:val="lev"/>
           <w:sz w:val="32"/>
         </w:rPr>
-        <w:t>{-w:p keywords}{</w:t>
+        <w:t>{-</w:t>
+      </w:r>
+      <w:proofErr w:type="spellStart"/>
+      <w:r>
+        <w:rPr>
+          <w:rStyle w:val="lev"/>
+          <w:sz w:val="32"/>
+        </w:rPr>
+        <w:t>w:p</w:t>
+      </w:r>
+      <w:proofErr w:type="spellEnd"/>
+      <w:r>
+        <w:rPr>
+          <w:rStyle w:val="lev"/>
+          <w:sz w:val="32"/>
+        </w:rPr>
+        <w:t xml:space="preserve"> keywords}{</w:t>
       </w:r>
       <w:r>
         <w:rPr>
@@ -267,8 +399,6 @@
         </w:rPr>
         <w:t>word</w:t>
       </w:r>
-      <w:bookmarkStart w:id="0" w:name="_GoBack"/>
-      <w:bookmarkEnd w:id="0"/>
       <w:r>
         <w:rPr>
           <w:rStyle w:val="lev"/>
@@ -290,7 +420,25 @@
           <w:b w:val="0"/>
           <w:sz w:val="32"/>
         </w:rPr>
-        <w:t>{definition}</w:t>
+        <w:t>{</w:t>
+      </w:r>
+      <w:proofErr w:type="spellStart"/>
+      <w:r>
+        <w:rPr>
+          <w:rStyle w:val="lev"/>
+          <w:b w:val="0"/>
+          <w:sz w:val="32"/>
+        </w:rPr>
+        <w:t>definition</w:t>
+      </w:r>
+      <w:proofErr w:type="spellEnd"/>
+      <w:r>
+        <w:rPr>
+          <w:rStyle w:val="lev"/>
+          <w:b w:val="0"/>
+          <w:sz w:val="32"/>
+        </w:rPr>
+        <w:t>}</w:t>
       </w:r>
       <w:r>
         <w:rPr>
@@ -342,7 +490,25 @@
           <w:b w:val="0"/>
           <w:sz w:val="32"/>
         </w:rPr>
-        <w:t xml:space="preserve">{-w:p </w:t>
+        <w:t>{-</w:t>
+      </w:r>
+      <w:proofErr w:type="spellStart"/>
+      <w:r>
+        <w:rPr>
+          <w:rStyle w:val="lev"/>
+          <w:b w:val="0"/>
+          <w:sz w:val="32"/>
+        </w:rPr>
+        <w:t>w:p</w:t>
+      </w:r>
+      <w:proofErr w:type="spellEnd"/>
+      <w:r>
+        <w:rPr>
+          <w:rStyle w:val="lev"/>
+          <w:b w:val="0"/>
+          <w:sz w:val="32"/>
+        </w:rPr>
+        <w:t xml:space="preserve"> </w:t>
       </w:r>
       <w:r>
         <w:rPr>
@@ -435,8 +601,18 @@
           <w:b w:val="0"/>
           <w:sz w:val="32"/>
         </w:rPr>
-        <w:t>{-w:p problematics}{.}</w:t>
-      </w:r>
+        <w:t>{-</w:t>
+      </w:r>
+      <w:proofErr w:type="spellStart"/>
+      <w:r>
+        <w:rPr>
+          <w:rStyle w:val="lev"/>
+          <w:b w:val="0"/>
+          <w:sz w:val="32"/>
+        </w:rPr>
+        <w:t>w:p</w:t>
+      </w:r>
+      <w:proofErr w:type="spellEnd"/>
       <w:r>
         <w:rPr>
           <w:rStyle w:val="lev"/>
@@ -445,13 +621,57 @@
         </w:rPr>
         <w:t xml:space="preserve"> </w:t>
       </w:r>
-      <w:r>
-        <w:rPr>
-          <w:rStyle w:val="lev"/>
-          <w:b w:val="0"/>
-          <w:sz w:val="32"/>
-        </w:rPr>
-        <w:t>{/problematics}</w:t>
+      <w:proofErr w:type="spellStart"/>
+      <w:r>
+        <w:rPr>
+          <w:rStyle w:val="lev"/>
+          <w:b w:val="0"/>
+          <w:sz w:val="32"/>
+        </w:rPr>
+        <w:t>problematics</w:t>
+      </w:r>
+      <w:proofErr w:type="spellEnd"/>
+      <w:r>
+        <w:rPr>
+          <w:rStyle w:val="lev"/>
+          <w:b w:val="0"/>
+          <w:sz w:val="32"/>
+        </w:rPr>
+        <w:t>}{.}</w:t>
+      </w:r>
+      <w:r>
+        <w:rPr>
+          <w:rStyle w:val="lev"/>
+          <w:b w:val="0"/>
+          <w:sz w:val="32"/>
+        </w:rPr>
+        <w:t xml:space="preserve"> </w:t>
+      </w:r>
+      <w:r>
+        <w:rPr>
+          <w:rStyle w:val="lev"/>
+          <w:b w:val="0"/>
+          <w:sz w:val="32"/>
+        </w:rPr>
+        <w:t>{/</w:t>
+      </w:r>
+      <w:proofErr w:type="spellStart"/>
+      <w:r>
+        <w:rPr>
+          <w:rStyle w:val="lev"/>
+          <w:b w:val="0"/>
+          <w:sz w:val="32"/>
+        </w:rPr>
+        <w:t>problematics</w:t>
+      </w:r>
+      <w:proofErr w:type="spellEnd"/>
+      <w:r>
+        <w:rPr>
+          <w:rStyle w:val="lev"/>
+          <w:b w:val="0"/>
+          <w:sz w:val="32"/>
+        </w:rPr>
+        <w:t>}</w:t>
       </w:r>
     </w:p>
     <w:p>
@@ -496,7 +716,25 @@
           <w:b w:val="0"/>
           <w:sz w:val="32"/>
         </w:rPr>
-        <w:t>{-w:p solutions}{.}</w:t>
+        <w:t>{-</w:t>
+      </w:r>
+      <w:proofErr w:type="spellStart"/>
+      <w:r>
+        <w:rPr>
+          <w:rStyle w:val="lev"/>
+          <w:b w:val="0"/>
+          <w:sz w:val="32"/>
+        </w:rPr>
+        <w:t>w:p</w:t>
+      </w:r>
+      <w:proofErr w:type="spellEnd"/>
+      <w:r>
+        <w:rPr>
+          <w:rStyle w:val="lev"/>
+          <w:b w:val="0"/>
+          <w:sz w:val="32"/>
+        </w:rPr>
+        <w:t xml:space="preserve"> solutions}{.}</w:t>
       </w:r>
       <w:r>
         <w:rPr>
@@ -557,8 +795,18 @@
           <w:b w:val="0"/>
           <w:sz w:val="32"/>
         </w:rPr>
-        <w:t>{-w:p deliverables}{.}</w:t>
-      </w:r>
+        <w:t>{-</w:t>
+      </w:r>
+      <w:proofErr w:type="spellStart"/>
+      <w:r>
+        <w:rPr>
+          <w:rStyle w:val="lev"/>
+          <w:b w:val="0"/>
+          <w:sz w:val="32"/>
+        </w:rPr>
+        <w:t>w:p</w:t>
+      </w:r>
+      <w:proofErr w:type="spellEnd"/>
       <w:r>
         <w:rPr>
           <w:rStyle w:val="lev"/>
@@ -567,13 +815,57 @@
         </w:rPr>
         <w:t xml:space="preserve"> </w:t>
       </w:r>
-      <w:r>
-        <w:rPr>
-          <w:rStyle w:val="lev"/>
-          <w:b w:val="0"/>
-          <w:sz w:val="32"/>
-        </w:rPr>
-        <w:t>{/deliverables}</w:t>
+      <w:proofErr w:type="spellStart"/>
+      <w:r>
+        <w:rPr>
+          <w:rStyle w:val="lev"/>
+          <w:b w:val="0"/>
+          <w:sz w:val="32"/>
+        </w:rPr>
+        <w:t>deliverables</w:t>
+      </w:r>
+      <w:proofErr w:type="spellEnd"/>
+      <w:r>
+        <w:rPr>
+          <w:rStyle w:val="lev"/>
+          <w:b w:val="0"/>
+          <w:sz w:val="32"/>
+        </w:rPr>
+        <w:t>}{.}</w:t>
+      </w:r>
+      <w:r>
+        <w:rPr>
+          <w:rStyle w:val="lev"/>
+          <w:b w:val="0"/>
+          <w:sz w:val="32"/>
+        </w:rPr>
+        <w:t xml:space="preserve"> </w:t>
+      </w:r>
+      <w:r>
+        <w:rPr>
+          <w:rStyle w:val="lev"/>
+          <w:b w:val="0"/>
+          <w:sz w:val="32"/>
+        </w:rPr>
+        <w:t>{/</w:t>
+      </w:r>
+      <w:proofErr w:type="spellStart"/>
+      <w:r>
+        <w:rPr>
+          <w:rStyle w:val="lev"/>
+          <w:b w:val="0"/>
+          <w:sz w:val="32"/>
+        </w:rPr>
+        <w:t>deliverables</w:t>
+      </w:r>
+      <w:proofErr w:type="spellEnd"/>
+      <w:r>
+        <w:rPr>
+          <w:rStyle w:val="lev"/>
+          <w:b w:val="0"/>
+          <w:sz w:val="32"/>
+        </w:rPr>
+        <w:t>}</w:t>
       </w:r>
     </w:p>
     <w:p>
@@ -618,7 +910,25 @@
           <w:b w:val="0"/>
           <w:sz w:val="32"/>
         </w:rPr>
-        <w:t>{-w:p actions}{.}</w:t>
+        <w:t>{-</w:t>
+      </w:r>
+      <w:proofErr w:type="spellStart"/>
+      <w:r>
+        <w:rPr>
+          <w:rStyle w:val="lev"/>
+          <w:b w:val="0"/>
+          <w:sz w:val="32"/>
+        </w:rPr>
+        <w:t>w:p</w:t>
+      </w:r>
+      <w:proofErr w:type="spellEnd"/>
+      <w:r>
+        <w:rPr>
+          <w:rStyle w:val="lev"/>
+          <w:b w:val="0"/>
+          <w:sz w:val="32"/>
+        </w:rPr>
+        <w:t xml:space="preserve"> actions}{.}</w:t>
       </w:r>
       <w:r>
         <w:rPr>

</xml_diff>

<commit_message>
Added template utility and fixed some bugs
</commit_message>
<xml_diff>
--- a/templates/default.docx
+++ b/templates/default.docx
@@ -62,15 +62,7 @@
         <w:rPr>
           <w:sz w:val="28"/>
         </w:rPr>
-        <w:t xml:space="preserve"> – {date</w:t>
-      </w:r>
-      <w:bookmarkStart w:id="0" w:name="_GoBack"/>
-      <w:bookmarkEnd w:id="0"/>
-      <w:r>
-        <w:rPr>
-          <w:sz w:val="28"/>
-        </w:rPr>
-        <w:t>}</w:t>
+        <w:t xml:space="preserve"> – {date}</w:t>
       </w:r>
     </w:p>
     <w:p/>
@@ -122,23 +114,7 @@
           <w:i/>
           <w:sz w:val="32"/>
         </w:rPr>
-        <w:t>{</w:t>
-      </w:r>
-      <w:proofErr w:type="spellStart"/>
-      <w:r>
-        <w:rPr>
-          <w:i/>
-          <w:sz w:val="32"/>
-        </w:rPr>
-        <w:t>generalization</w:t>
-      </w:r>
-      <w:proofErr w:type="spellEnd"/>
-      <w:r>
-        <w:rPr>
-          <w:i/>
-          <w:sz w:val="32"/>
-        </w:rPr>
-        <w:t>}</w:t>
+        <w:t>{generalization}</w:t>
       </w:r>
     </w:p>
     <w:p>
@@ -317,21 +293,7 @@
         <w:rPr>
           <w:sz w:val="32"/>
         </w:rPr>
-        <w:t xml:space="preserve"> {</w:t>
-      </w:r>
-      <w:proofErr w:type="spellStart"/>
-      <w:r>
-        <w:rPr>
-          <w:sz w:val="32"/>
-        </w:rPr>
-        <w:t>administrator</w:t>
-      </w:r>
-      <w:proofErr w:type="spellEnd"/>
-      <w:r>
-        <w:rPr>
-          <w:sz w:val="32"/>
-        </w:rPr>
-        <w:t>}</w:t>
+        <w:t xml:space="preserve"> {administrator}</w:t>
       </w:r>
     </w:p>
     <w:p/>
@@ -367,23 +329,7 @@
           <w:rStyle w:val="lev"/>
           <w:sz w:val="32"/>
         </w:rPr>
-        <w:t>{-</w:t>
-      </w:r>
-      <w:proofErr w:type="spellStart"/>
-      <w:r>
-        <w:rPr>
-          <w:rStyle w:val="lev"/>
-          <w:sz w:val="32"/>
-        </w:rPr>
-        <w:t>w:p</w:t>
-      </w:r>
-      <w:proofErr w:type="spellEnd"/>
-      <w:r>
-        <w:rPr>
-          <w:rStyle w:val="lev"/>
-          <w:sz w:val="32"/>
-        </w:rPr>
-        <w:t xml:space="preserve"> keywords}{</w:t>
+        <w:t>{-w:p keywords}{</w:t>
       </w:r>
       <w:r>
         <w:rPr>
@@ -420,25 +366,7 @@
           <w:b w:val="0"/>
           <w:sz w:val="32"/>
         </w:rPr>
-        <w:t>{</w:t>
-      </w:r>
-      <w:proofErr w:type="spellStart"/>
-      <w:r>
-        <w:rPr>
-          <w:rStyle w:val="lev"/>
-          <w:b w:val="0"/>
-          <w:sz w:val="32"/>
-        </w:rPr>
-        <w:t>definition</w:t>
-      </w:r>
-      <w:proofErr w:type="spellEnd"/>
-      <w:r>
-        <w:rPr>
-          <w:rStyle w:val="lev"/>
-          <w:b w:val="0"/>
-          <w:sz w:val="32"/>
-        </w:rPr>
-        <w:t>}</w:t>
+        <w:t>{definition}</w:t>
       </w:r>
       <w:r>
         <w:rPr>
@@ -490,25 +418,7 @@
           <w:b w:val="0"/>
           <w:sz w:val="32"/>
         </w:rPr>
-        <w:t>{-</w:t>
-      </w:r>
-      <w:proofErr w:type="spellStart"/>
-      <w:r>
-        <w:rPr>
-          <w:rStyle w:val="lev"/>
-          <w:b w:val="0"/>
-          <w:sz w:val="32"/>
-        </w:rPr>
-        <w:t>w:p</w:t>
-      </w:r>
-      <w:proofErr w:type="spellEnd"/>
-      <w:r>
-        <w:rPr>
-          <w:rStyle w:val="lev"/>
-          <w:b w:val="0"/>
-          <w:sz w:val="32"/>
-        </w:rPr>
-        <w:t xml:space="preserve"> </w:t>
+        <w:t xml:space="preserve">{-w:p </w:t>
       </w:r>
       <w:r>
         <w:rPr>
@@ -601,25 +511,7 @@
           <w:b w:val="0"/>
           <w:sz w:val="32"/>
         </w:rPr>
-        <w:t>{-</w:t>
-      </w:r>
-      <w:proofErr w:type="spellStart"/>
-      <w:r>
-        <w:rPr>
-          <w:rStyle w:val="lev"/>
-          <w:b w:val="0"/>
-          <w:sz w:val="32"/>
-        </w:rPr>
-        <w:t>w:p</w:t>
-      </w:r>
-      <w:proofErr w:type="spellEnd"/>
-      <w:r>
-        <w:rPr>
-          <w:rStyle w:val="lev"/>
-          <w:b w:val="0"/>
-          <w:sz w:val="32"/>
-        </w:rPr>
-        <w:t xml:space="preserve"> </w:t>
+        <w:t xml:space="preserve">{-w:p </w:t>
       </w:r>
       <w:proofErr w:type="spellStart"/>
       <w:r>
@@ -716,25 +608,7 @@
           <w:b w:val="0"/>
           <w:sz w:val="32"/>
         </w:rPr>
-        <w:t>{-</w:t>
-      </w:r>
-      <w:proofErr w:type="spellStart"/>
-      <w:r>
-        <w:rPr>
-          <w:rStyle w:val="lev"/>
-          <w:b w:val="0"/>
-          <w:sz w:val="32"/>
-        </w:rPr>
-        <w:t>w:p</w:t>
-      </w:r>
-      <w:proofErr w:type="spellEnd"/>
-      <w:r>
-        <w:rPr>
-          <w:rStyle w:val="lev"/>
-          <w:b w:val="0"/>
-          <w:sz w:val="32"/>
-        </w:rPr>
-        <w:t xml:space="preserve"> solutions}{.}</w:t>
+        <w:t>{-w:p solutions}{.}</w:t>
       </w:r>
       <w:r>
         <w:rPr>
@@ -773,6 +647,7 @@
           <w:rStyle w:val="lev"/>
           <w:sz w:val="36"/>
         </w:rPr>
+        <w:lastRenderedPageBreak/>
         <w:t>Livrables</w:t>
       </w:r>
     </w:p>
@@ -795,25 +670,7 @@
           <w:b w:val="0"/>
           <w:sz w:val="32"/>
         </w:rPr>
-        <w:t>{-</w:t>
-      </w:r>
-      <w:proofErr w:type="spellStart"/>
-      <w:r>
-        <w:rPr>
-          <w:rStyle w:val="lev"/>
-          <w:b w:val="0"/>
-          <w:sz w:val="32"/>
-        </w:rPr>
-        <w:t>w:p</w:t>
-      </w:r>
-      <w:proofErr w:type="spellEnd"/>
-      <w:r>
-        <w:rPr>
-          <w:rStyle w:val="lev"/>
-          <w:b w:val="0"/>
-          <w:sz w:val="32"/>
-        </w:rPr>
-        <w:t xml:space="preserve"> </w:t>
+        <w:t xml:space="preserve">{-w:p </w:t>
       </w:r>
       <w:proofErr w:type="spellStart"/>
       <w:r>
@@ -910,25 +767,7 @@
           <w:b w:val="0"/>
           <w:sz w:val="32"/>
         </w:rPr>
-        <w:t>{-</w:t>
-      </w:r>
-      <w:proofErr w:type="spellStart"/>
-      <w:r>
-        <w:rPr>
-          <w:rStyle w:val="lev"/>
-          <w:b w:val="0"/>
-          <w:sz w:val="32"/>
-        </w:rPr>
-        <w:t>w:p</w:t>
-      </w:r>
-      <w:proofErr w:type="spellEnd"/>
-      <w:r>
-        <w:rPr>
-          <w:rStyle w:val="lev"/>
-          <w:b w:val="0"/>
-          <w:sz w:val="32"/>
-        </w:rPr>
-        <w:t xml:space="preserve"> actions}{.}</w:t>
+        <w:t>{-w:p actions}{.}</w:t>
       </w:r>
       <w:r>
         <w:rPr>
@@ -962,39 +801,225 @@
           <w:sz w:val="32"/>
         </w:rPr>
       </w:pPr>
-    </w:p>
-    <w:p>
-      <w:pPr>
-        <w:pStyle w:val="Sous-titre"/>
-        <w:rPr>
-          <w:rStyle w:val="lev"/>
-          <w:sz w:val="32"/>
-        </w:rPr>
-      </w:pPr>
-      <w:r>
-        <w:rPr>
-          <w:rStyle w:val="lev"/>
-          <w:sz w:val="32"/>
-        </w:rPr>
-        <w:t xml:space="preserve">Généré par </w:t>
-      </w:r>
-      <w:r>
-        <w:rPr>
-          <w:rStyle w:val="lev"/>
-          <w:color w:val="7030A0"/>
-          <w:sz w:val="32"/>
-        </w:rPr>
-        <w:t>DynamicProsit !</w:t>
-      </w:r>
+      <w:bookmarkStart w:id="0" w:name="_GoBack"/>
+      <w:bookmarkEnd w:id="0"/>
     </w:p>
     <w:sectPr>
+      <w:headerReference w:type="even" r:id="rId8"/>
+      <w:headerReference w:type="default" r:id="rId9"/>
+      <w:footerReference w:type="default" r:id="rId10"/>
+      <w:headerReference w:type="first" r:id="rId11"/>
       <w:pgSz w:w="11900" w:h="16840"/>
-      <w:pgMar w:top="1417" w:right="1417" w:bottom="1417" w:left="1417" w:header="708" w:footer="708" w:gutter="0"/>
+      <w:pgMar w:top="720" w:right="720" w:bottom="720" w:left="720" w:header="454" w:footer="227" w:gutter="0"/>
       <w:cols w:space="708"/>
       <w:docGrid w:linePitch="360"/>
     </w:sectPr>
   </w:body>
 </w:document>
+</file>
+
+<file path=word/endnotes.xml><?xml version="1.0" encoding="utf-8"?>
+<w:endnotes xmlns:wpc="http://schemas.microsoft.com/office/word/2010/wordprocessingCanvas" xmlns:cx="http://schemas.microsoft.com/office/drawing/2014/chartex" xmlns:cx1="http://schemas.microsoft.com/office/drawing/2015/9/8/chartex" xmlns:cx2="http://schemas.microsoft.com/office/drawing/2015/10/21/chartex" xmlns:cx3="http://schemas.microsoft.com/office/drawing/2016/5/9/chartex" xmlns:cx4="http://schemas.microsoft.com/office/drawing/2016/5/10/chartex" xmlns:cx5="http://schemas.microsoft.com/office/drawing/2016/5/11/chartex" xmlns:cx6="http://schemas.microsoft.com/office/drawing/2016/5/12/chartex" xmlns:cx7="http://schemas.microsoft.com/office/drawing/2016/5/13/chartex" xmlns:cx8="http://schemas.microsoft.com/office/drawing/2016/5/14/chartex" xmlns:mc="http://schemas.openxmlformats.org/markup-compatibility/2006" xmlns:aink="http://schemas.microsoft.com/office/drawing/2016/ink" xmlns:am3d="http://schemas.microsoft.com/office/drawing/2017/model3d" xmlns:o="urn:schemas-microsoft-com:office:office" xmlns:r="http://schemas.openxmlformats.org/officeDocument/2006/relationships" xmlns:m="http://schemas.openxmlformats.org/officeDocument/2006/math" xmlns:v="urn:schemas-microsoft-com:vml" xmlns:wp14="http://schemas.microsoft.com/office/word/2010/wordprocessingDrawing" xmlns:wp="http://schemas.openxmlformats.org/drawingml/2006/wordprocessingDrawing" xmlns:w10="urn:schemas-microsoft-com:office:word" xmlns:w="http://schemas.openxmlformats.org/wordprocessingml/2006/main" xmlns:w14="http://schemas.microsoft.com/office/word/2010/wordml" xmlns:w15="http://schemas.microsoft.com/office/word/2012/wordml" xmlns:w16cid="http://schemas.microsoft.com/office/word/2016/wordml/cid" xmlns:w16se="http://schemas.microsoft.com/office/word/2015/wordml/symex" xmlns:wpg="http://schemas.microsoft.com/office/word/2010/wordprocessingGroup" xmlns:wpi="http://schemas.microsoft.com/office/word/2010/wordprocessingInk" xmlns:wne="http://schemas.microsoft.com/office/word/2006/wordml" xmlns:wps="http://schemas.microsoft.com/office/word/2010/wordprocessingShape" mc:Ignorable="w14 w15 w16se w16cid wp14">
+  <w:endnote w:type="separator" w:id="-1">
+    <w:p>
+      <w:pPr>
+        <w:spacing w:before="0" w:after="0" w:line="240" w:lineRule="auto"/>
+      </w:pPr>
+      <w:r>
+        <w:separator/>
+      </w:r>
+    </w:p>
+  </w:endnote>
+  <w:endnote w:type="continuationSeparator" w:id="0">
+    <w:p>
+      <w:pPr>
+        <w:spacing w:before="0" w:after="0" w:line="240" w:lineRule="auto"/>
+      </w:pPr>
+      <w:r>
+        <w:continuationSeparator/>
+      </w:r>
+    </w:p>
+  </w:endnote>
+</w:endnotes>
+</file>
+
+<file path=word/footer1.xml><?xml version="1.0" encoding="utf-8"?>
+<w:ftr xmlns:wpc="http://schemas.microsoft.com/office/word/2010/wordprocessingCanvas" xmlns:cx="http://schemas.microsoft.com/office/drawing/2014/chartex" xmlns:cx1="http://schemas.microsoft.com/office/drawing/2015/9/8/chartex" xmlns:cx2="http://schemas.microsoft.com/office/drawing/2015/10/21/chartex" xmlns:cx3="http://schemas.microsoft.com/office/drawing/2016/5/9/chartex" xmlns:cx4="http://schemas.microsoft.com/office/drawing/2016/5/10/chartex" xmlns:cx5="http://schemas.microsoft.com/office/drawing/2016/5/11/chartex" xmlns:cx6="http://schemas.microsoft.com/office/drawing/2016/5/12/chartex" xmlns:cx7="http://schemas.microsoft.com/office/drawing/2016/5/13/chartex" xmlns:cx8="http://schemas.microsoft.com/office/drawing/2016/5/14/chartex" xmlns:mc="http://schemas.openxmlformats.org/markup-compatibility/2006" xmlns:aink="http://schemas.microsoft.com/office/drawing/2016/ink" xmlns:am3d="http://schemas.microsoft.com/office/drawing/2017/model3d" xmlns:o="urn:schemas-microsoft-com:office:office" xmlns:r="http://schemas.openxmlformats.org/officeDocument/2006/relationships" xmlns:m="http://schemas.openxmlformats.org/officeDocument/2006/math" xmlns:v="urn:schemas-microsoft-com:vml" xmlns:wp14="http://schemas.microsoft.com/office/word/2010/wordprocessingDrawing" xmlns:wp="http://schemas.openxmlformats.org/drawingml/2006/wordprocessingDrawing" xmlns:w10="urn:schemas-microsoft-com:office:word" xmlns:w="http://schemas.openxmlformats.org/wordprocessingml/2006/main" xmlns:w14="http://schemas.microsoft.com/office/word/2010/wordml" xmlns:w15="http://schemas.microsoft.com/office/word/2012/wordml" xmlns:w16cid="http://schemas.microsoft.com/office/word/2016/wordml/cid" xmlns:w16se="http://schemas.microsoft.com/office/word/2015/wordml/symex" xmlns:wpg="http://schemas.microsoft.com/office/word/2010/wordprocessingGroup" xmlns:wpi="http://schemas.microsoft.com/office/word/2010/wordprocessingInk" xmlns:wne="http://schemas.microsoft.com/office/word/2006/wordml" xmlns:wps="http://schemas.microsoft.com/office/word/2010/wordprocessingShape" mc:Ignorable="w14 w15 w16se w16cid wp14">
+  <w:p>
+    <w:pPr>
+      <w:pStyle w:val="Titre3"/>
+      <w:rPr>
+        <w:b/>
+        <w:bCs/>
+        <w:sz w:val="32"/>
+      </w:rPr>
+    </w:pPr>
+    <w:r>
+      <w:rPr>
+        <w:rStyle w:val="lev"/>
+        <w:sz w:val="32"/>
+      </w:rPr>
+      <w:t xml:space="preserve"> </w:t>
+    </w:r>
+    <w:r>
+      <w:rPr>
+        <w:rStyle w:val="lev"/>
+        <w:sz w:val="32"/>
+      </w:rPr>
+      <w:t xml:space="preserve">GÉnÉrÉ par </w:t>
+    </w:r>
+    <w:r>
+      <w:rPr>
+        <w:rStyle w:val="lev"/>
+        <w:color w:val="7030A0"/>
+        <w:sz w:val="32"/>
+      </w:rPr>
+      <w:t>DynamicProsit !</w:t>
+    </w:r>
+  </w:p>
+</w:ftr>
+</file>
+
+<file path=word/footnotes.xml><?xml version="1.0" encoding="utf-8"?>
+<w:footnotes xmlns:wpc="http://schemas.microsoft.com/office/word/2010/wordprocessingCanvas" xmlns:cx="http://schemas.microsoft.com/office/drawing/2014/chartex" xmlns:cx1="http://schemas.microsoft.com/office/drawing/2015/9/8/chartex" xmlns:cx2="http://schemas.microsoft.com/office/drawing/2015/10/21/chartex" xmlns:cx3="http://schemas.microsoft.com/office/drawing/2016/5/9/chartex" xmlns:cx4="http://schemas.microsoft.com/office/drawing/2016/5/10/chartex" xmlns:cx5="http://schemas.microsoft.com/office/drawing/2016/5/11/chartex" xmlns:cx6="http://schemas.microsoft.com/office/drawing/2016/5/12/chartex" xmlns:cx7="http://schemas.microsoft.com/office/drawing/2016/5/13/chartex" xmlns:cx8="http://schemas.microsoft.com/office/drawing/2016/5/14/chartex" xmlns:mc="http://schemas.openxmlformats.org/markup-compatibility/2006" xmlns:aink="http://schemas.microsoft.com/office/drawing/2016/ink" xmlns:am3d="http://schemas.microsoft.com/office/drawing/2017/model3d" xmlns:o="urn:schemas-microsoft-com:office:office" xmlns:r="http://schemas.openxmlformats.org/officeDocument/2006/relationships" xmlns:m="http://schemas.openxmlformats.org/officeDocument/2006/math" xmlns:v="urn:schemas-microsoft-com:vml" xmlns:wp14="http://schemas.microsoft.com/office/word/2010/wordprocessingDrawing" xmlns:wp="http://schemas.openxmlformats.org/drawingml/2006/wordprocessingDrawing" xmlns:w10="urn:schemas-microsoft-com:office:word" xmlns:w="http://schemas.openxmlformats.org/wordprocessingml/2006/main" xmlns:w14="http://schemas.microsoft.com/office/word/2010/wordml" xmlns:w15="http://schemas.microsoft.com/office/word/2012/wordml" xmlns:w16cid="http://schemas.microsoft.com/office/word/2016/wordml/cid" xmlns:w16se="http://schemas.microsoft.com/office/word/2015/wordml/symex" xmlns:wpg="http://schemas.microsoft.com/office/word/2010/wordprocessingGroup" xmlns:wpi="http://schemas.microsoft.com/office/word/2010/wordprocessingInk" xmlns:wne="http://schemas.microsoft.com/office/word/2006/wordml" xmlns:wps="http://schemas.microsoft.com/office/word/2010/wordprocessingShape" mc:Ignorable="w14 w15 w16se w16cid wp14">
+  <w:footnote w:type="separator" w:id="-1">
+    <w:p>
+      <w:pPr>
+        <w:spacing w:before="0" w:after="0" w:line="240" w:lineRule="auto"/>
+      </w:pPr>
+      <w:r>
+        <w:separator/>
+      </w:r>
+    </w:p>
+  </w:footnote>
+  <w:footnote w:type="continuationSeparator" w:id="0">
+    <w:p>
+      <w:pPr>
+        <w:spacing w:before="0" w:after="0" w:line="240" w:lineRule="auto"/>
+      </w:pPr>
+      <w:r>
+        <w:continuationSeparator/>
+      </w:r>
+    </w:p>
+  </w:footnote>
+</w:footnotes>
+</file>
+
+<file path=word/header1.xml><?xml version="1.0" encoding="utf-8"?>
+<w:hdr xmlns:wpc="http://schemas.microsoft.com/office/word/2010/wordprocessingCanvas" xmlns:cx="http://schemas.microsoft.com/office/drawing/2014/chartex" xmlns:cx1="http://schemas.microsoft.com/office/drawing/2015/9/8/chartex" xmlns:cx2="http://schemas.microsoft.com/office/drawing/2015/10/21/chartex" xmlns:cx3="http://schemas.microsoft.com/office/drawing/2016/5/9/chartex" xmlns:cx4="http://schemas.microsoft.com/office/drawing/2016/5/10/chartex" xmlns:cx5="http://schemas.microsoft.com/office/drawing/2016/5/11/chartex" xmlns:cx6="http://schemas.microsoft.com/office/drawing/2016/5/12/chartex" xmlns:cx7="http://schemas.microsoft.com/office/drawing/2016/5/13/chartex" xmlns:cx8="http://schemas.microsoft.com/office/drawing/2016/5/14/chartex" xmlns:mc="http://schemas.openxmlformats.org/markup-compatibility/2006" xmlns:aink="http://schemas.microsoft.com/office/drawing/2016/ink" xmlns:am3d="http://schemas.microsoft.com/office/drawing/2017/model3d" xmlns:o="urn:schemas-microsoft-com:office:office" xmlns:r="http://schemas.openxmlformats.org/officeDocument/2006/relationships" xmlns:m="http://schemas.openxmlformats.org/officeDocument/2006/math" xmlns:v="urn:schemas-microsoft-com:vml" xmlns:wp14="http://schemas.microsoft.com/office/word/2010/wordprocessingDrawing" xmlns:wp="http://schemas.openxmlformats.org/drawingml/2006/wordprocessingDrawing" xmlns:w10="urn:schemas-microsoft-com:office:word" xmlns:w="http://schemas.openxmlformats.org/wordprocessingml/2006/main" xmlns:w14="http://schemas.microsoft.com/office/word/2010/wordml" xmlns:w15="http://schemas.microsoft.com/office/word/2012/wordml" xmlns:w16cid="http://schemas.microsoft.com/office/word/2016/wordml/cid" xmlns:w16se="http://schemas.microsoft.com/office/word/2015/wordml/symex" xmlns:wpg="http://schemas.microsoft.com/office/word/2010/wordprocessingGroup" xmlns:wpi="http://schemas.microsoft.com/office/word/2010/wordprocessingInk" xmlns:wne="http://schemas.microsoft.com/office/word/2006/wordml" xmlns:wps="http://schemas.microsoft.com/office/word/2010/wordprocessingShape" mc:Ignorable="w14 w15 w16se w16cid wp14">
+  <w:p>
+    <w:pPr>
+      <w:pStyle w:val="En-tte"/>
+    </w:pPr>
+    <w:r>
+      <w:rPr>
+        <w:noProof/>
+      </w:rPr>
+      <w:pict w14:anchorId="4237A74C">
+        <v:shapetype id="_x0000_t75" coordsize="21600,21600" o:spt="75" o:preferrelative="t" path="m@4@5l@4@11@9@11@9@5xe" filled="f" stroked="f">
+          <v:stroke joinstyle="miter"/>
+          <v:formulas>
+            <v:f eqn="if lineDrawn pixelLineWidth 0"/>
+            <v:f eqn="sum @0 1 0"/>
+            <v:f eqn="sum 0 0 @1"/>
+            <v:f eqn="prod @2 1 2"/>
+            <v:f eqn="prod @3 21600 pixelWidth"/>
+            <v:f eqn="prod @3 21600 pixelHeight"/>
+            <v:f eqn="sum @0 0 1"/>
+            <v:f eqn="prod @6 1 2"/>
+            <v:f eqn="prod @7 21600 pixelWidth"/>
+            <v:f eqn="sum @8 21600 0"/>
+            <v:f eqn="prod @7 21600 pixelHeight"/>
+            <v:f eqn="sum @10 21600 0"/>
+          </v:formulas>
+          <v:path o:extrusionok="f" gradientshapeok="t" o:connecttype="rect"/>
+          <o:lock v:ext="edit" aspectratio="t"/>
+        </v:shapetype>
+        <v:shape id="WordPictureWatermark1064536221" o:spid="_x0000_s2051" type="#_x0000_t75" alt="/Users/leafgard/DevCloud/Remote/DynamicProsit/build/icon.png" style="position:absolute;margin-left:0;margin-top:0;width:453.05pt;height:437.75pt;z-index:-251653120;mso-wrap-edited:f;mso-width-percent:0;mso-height-percent:0;mso-position-horizontal:center;mso-position-horizontal-relative:margin;mso-position-vertical:center;mso-position-vertical-relative:margin;mso-width-percent:0;mso-height-percent:0" o:allowincell="f">
+          <v:imagedata r:id="rId1" o:title="icon" gain="19661f" blacklevel="22938f"/>
+        </v:shape>
+      </w:pict>
+    </w:r>
+  </w:p>
+</w:hdr>
+</file>
+
+<file path=word/header2.xml><?xml version="1.0" encoding="utf-8"?>
+<w:hdr xmlns:wpc="http://schemas.microsoft.com/office/word/2010/wordprocessingCanvas" xmlns:cx="http://schemas.microsoft.com/office/drawing/2014/chartex" xmlns:cx1="http://schemas.microsoft.com/office/drawing/2015/9/8/chartex" xmlns:cx2="http://schemas.microsoft.com/office/drawing/2015/10/21/chartex" xmlns:cx3="http://schemas.microsoft.com/office/drawing/2016/5/9/chartex" xmlns:cx4="http://schemas.microsoft.com/office/drawing/2016/5/10/chartex" xmlns:cx5="http://schemas.microsoft.com/office/drawing/2016/5/11/chartex" xmlns:cx6="http://schemas.microsoft.com/office/drawing/2016/5/12/chartex" xmlns:cx7="http://schemas.microsoft.com/office/drawing/2016/5/13/chartex" xmlns:cx8="http://schemas.microsoft.com/office/drawing/2016/5/14/chartex" xmlns:mc="http://schemas.openxmlformats.org/markup-compatibility/2006" xmlns:aink="http://schemas.microsoft.com/office/drawing/2016/ink" xmlns:am3d="http://schemas.microsoft.com/office/drawing/2017/model3d" xmlns:o="urn:schemas-microsoft-com:office:office" xmlns:r="http://schemas.openxmlformats.org/officeDocument/2006/relationships" xmlns:m="http://schemas.openxmlformats.org/officeDocument/2006/math" xmlns:v="urn:schemas-microsoft-com:vml" xmlns:wp14="http://schemas.microsoft.com/office/word/2010/wordprocessingDrawing" xmlns:wp="http://schemas.openxmlformats.org/drawingml/2006/wordprocessingDrawing" xmlns:w10="urn:schemas-microsoft-com:office:word" xmlns:w="http://schemas.openxmlformats.org/wordprocessingml/2006/main" xmlns:w14="http://schemas.microsoft.com/office/word/2010/wordml" xmlns:w15="http://schemas.microsoft.com/office/word/2012/wordml" xmlns:w16cid="http://schemas.microsoft.com/office/word/2016/wordml/cid" xmlns:w16se="http://schemas.microsoft.com/office/word/2015/wordml/symex" xmlns:wpg="http://schemas.microsoft.com/office/word/2010/wordprocessingGroup" xmlns:wpi="http://schemas.microsoft.com/office/word/2010/wordprocessingInk" xmlns:wne="http://schemas.microsoft.com/office/word/2006/wordml" xmlns:wps="http://schemas.microsoft.com/office/word/2010/wordprocessingShape" mc:Ignorable="w14 w15 w16se w16cid wp14">
+  <w:p>
+    <w:pPr>
+      <w:pStyle w:val="En-tte"/>
+    </w:pPr>
+    <w:r>
+      <w:rPr>
+        <w:noProof/>
+      </w:rPr>
+      <w:pict w14:anchorId="758B6E48">
+        <v:shapetype id="_x0000_t75" coordsize="21600,21600" o:spt="75" o:preferrelative="t" path="m@4@5l@4@11@9@11@9@5xe" filled="f" stroked="f">
+          <v:stroke joinstyle="miter"/>
+          <v:formulas>
+            <v:f eqn="if lineDrawn pixelLineWidth 0"/>
+            <v:f eqn="sum @0 1 0"/>
+            <v:f eqn="sum 0 0 @1"/>
+            <v:f eqn="prod @2 1 2"/>
+            <v:f eqn="prod @3 21600 pixelWidth"/>
+            <v:f eqn="prod @3 21600 pixelHeight"/>
+            <v:f eqn="sum @0 0 1"/>
+            <v:f eqn="prod @6 1 2"/>
+            <v:f eqn="prod @7 21600 pixelWidth"/>
+            <v:f eqn="sum @8 21600 0"/>
+            <v:f eqn="prod @7 21600 pixelHeight"/>
+            <v:f eqn="sum @10 21600 0"/>
+          </v:formulas>
+          <v:path o:extrusionok="f" gradientshapeok="t" o:connecttype="rect"/>
+          <o:lock v:ext="edit" aspectratio="t"/>
+        </v:shapetype>
+        <v:shape id="WordPictureWatermark1064536222" o:spid="_x0000_s2050" type="#_x0000_t75" alt="/Users/leafgard/DevCloud/Remote/DynamicProsit/build/icon.png" style="position:absolute;margin-left:0;margin-top:0;width:453.05pt;height:437.75pt;z-index:-251650048;mso-wrap-edited:f;mso-width-percent:0;mso-height-percent:0;mso-position-horizontal:center;mso-position-horizontal-relative:margin;mso-position-vertical:center;mso-position-vertical-relative:margin;mso-width-percent:0;mso-height-percent:0" o:allowincell="f">
+          <v:imagedata r:id="rId1" o:title="icon" gain="19661f" blacklevel="22938f"/>
+        </v:shape>
+      </w:pict>
+    </w:r>
+  </w:p>
+</w:hdr>
+</file>
+
+<file path=word/header3.xml><?xml version="1.0" encoding="utf-8"?>
+<w:hdr xmlns:wpc="http://schemas.microsoft.com/office/word/2010/wordprocessingCanvas" xmlns:cx="http://schemas.microsoft.com/office/drawing/2014/chartex" xmlns:cx1="http://schemas.microsoft.com/office/drawing/2015/9/8/chartex" xmlns:cx2="http://schemas.microsoft.com/office/drawing/2015/10/21/chartex" xmlns:cx3="http://schemas.microsoft.com/office/drawing/2016/5/9/chartex" xmlns:cx4="http://schemas.microsoft.com/office/drawing/2016/5/10/chartex" xmlns:cx5="http://schemas.microsoft.com/office/drawing/2016/5/11/chartex" xmlns:cx6="http://schemas.microsoft.com/office/drawing/2016/5/12/chartex" xmlns:cx7="http://schemas.microsoft.com/office/drawing/2016/5/13/chartex" xmlns:cx8="http://schemas.microsoft.com/office/drawing/2016/5/14/chartex" xmlns:mc="http://schemas.openxmlformats.org/markup-compatibility/2006" xmlns:aink="http://schemas.microsoft.com/office/drawing/2016/ink" xmlns:am3d="http://schemas.microsoft.com/office/drawing/2017/model3d" xmlns:o="urn:schemas-microsoft-com:office:office" xmlns:r="http://schemas.openxmlformats.org/officeDocument/2006/relationships" xmlns:m="http://schemas.openxmlformats.org/officeDocument/2006/math" xmlns:v="urn:schemas-microsoft-com:vml" xmlns:wp14="http://schemas.microsoft.com/office/word/2010/wordprocessingDrawing" xmlns:wp="http://schemas.openxmlformats.org/drawingml/2006/wordprocessingDrawing" xmlns:w10="urn:schemas-microsoft-com:office:word" xmlns:w="http://schemas.openxmlformats.org/wordprocessingml/2006/main" xmlns:w14="http://schemas.microsoft.com/office/word/2010/wordml" xmlns:w15="http://schemas.microsoft.com/office/word/2012/wordml" xmlns:w16cid="http://schemas.microsoft.com/office/word/2016/wordml/cid" xmlns:w16se="http://schemas.microsoft.com/office/word/2015/wordml/symex" xmlns:wpg="http://schemas.microsoft.com/office/word/2010/wordprocessingGroup" xmlns:wpi="http://schemas.microsoft.com/office/word/2010/wordprocessingInk" xmlns:wne="http://schemas.microsoft.com/office/word/2006/wordml" xmlns:wps="http://schemas.microsoft.com/office/word/2010/wordprocessingShape" mc:Ignorable="w14 w15 w16se w16cid wp14">
+  <w:p>
+    <w:pPr>
+      <w:pStyle w:val="En-tte"/>
+    </w:pPr>
+    <w:r>
+      <w:rPr>
+        <w:noProof/>
+      </w:rPr>
+      <w:pict w14:anchorId="15CAB98D">
+        <v:shapetype id="_x0000_t75" coordsize="21600,21600" o:spt="75" o:preferrelative="t" path="m@4@5l@4@11@9@11@9@5xe" filled="f" stroked="f">
+          <v:stroke joinstyle="miter"/>
+          <v:formulas>
+            <v:f eqn="if lineDrawn pixelLineWidth 0"/>
+            <v:f eqn="sum @0 1 0"/>
+            <v:f eqn="sum 0 0 @1"/>
+            <v:f eqn="prod @2 1 2"/>
+            <v:f eqn="prod @3 21600 pixelWidth"/>
+            <v:f eqn="prod @3 21600 pixelHeight"/>
+            <v:f eqn="sum @0 0 1"/>
+            <v:f eqn="prod @6 1 2"/>
+            <v:f eqn="prod @7 21600 pixelWidth"/>
+            <v:f eqn="sum @8 21600 0"/>
+            <v:f eqn="prod @7 21600 pixelHeight"/>
+            <v:f eqn="sum @10 21600 0"/>
+          </v:formulas>
+          <v:path o:extrusionok="f" gradientshapeok="t" o:connecttype="rect"/>
+          <o:lock v:ext="edit" aspectratio="t"/>
+        </v:shapetype>
+        <v:shape id="WordPictureWatermark1064536220" o:spid="_x0000_s2049" type="#_x0000_t75" alt="/Users/leafgard/DevCloud/Remote/DynamicProsit/build/icon.png" style="position:absolute;margin-left:0;margin-top:0;width:453.05pt;height:437.75pt;z-index:-251656192;mso-wrap-edited:f;mso-width-percent:0;mso-height-percent:0;mso-position-horizontal:center;mso-position-horizontal-relative:margin;mso-position-vertical:center;mso-position-vertical-relative:margin;mso-width-percent:0;mso-height-percent:0" o:allowincell="f">
+          <v:imagedata r:id="rId1" o:title="icon" gain="19661f" blacklevel="22938f"/>
+        </v:shape>
+      </w:pict>
+    </w:r>
+  </w:p>
+</w:hdr>
 </file>
 
 <file path=word/numbering.xml><?xml version="1.0" encoding="utf-8"?>
@@ -1556,15 +1581,19 @@
   <w:docDefaults>
     <w:rPrDefault>
       <w:rPr>
-        <w:rFonts w:asciiTheme="minorHAnsi" w:eastAsiaTheme="minorHAnsi" w:hAnsiTheme="minorHAnsi" w:cstheme="minorBidi"/>
-        <w:sz w:val="24"/>
-        <w:szCs w:val="24"/>
+        <w:rFonts w:asciiTheme="minorHAnsi" w:eastAsiaTheme="minorEastAsia" w:hAnsiTheme="minorHAnsi" w:cstheme="minorBidi"/>
+        <w:sz w:val="22"/>
+        <w:szCs w:val="22"/>
         <w:lang w:val="fr-FR" w:eastAsia="en-US" w:bidi="ar-SA"/>
       </w:rPr>
     </w:rPrDefault>
-    <w:pPrDefault/>
+    <w:pPrDefault>
+      <w:pPr>
+        <w:spacing w:before="200" w:after="200" w:line="276" w:lineRule="auto"/>
+      </w:pPr>
+    </w:pPrDefault>
   </w:docDefaults>
-  <w:latentStyles w:defLockedState="0" w:defUIPriority="99" w:defSemiHidden="0" w:defUnhideWhenUsed="0" w:defQFormat="0" w:count="375">
+  <w:latentStyles w:defLockedState="0" w:defUIPriority="99" w:defSemiHidden="0" w:defUnhideWhenUsed="0" w:defQFormat="0" w:count="376">
     <w:lsdException w:name="Normal" w:uiPriority="0" w:qFormat="1"/>
     <w:lsdException w:name="heading 1" w:uiPriority="9" w:qFormat="1"/>
     <w:lsdException w:name="heading 2" w:semiHidden="1" w:uiPriority="9" w:unhideWhenUsed="1" w:qFormat="1"/>
@@ -1940,10 +1969,16 @@
     <w:lsdException w:name="Smart Hyperlink" w:semiHidden="1" w:unhideWhenUsed="1"/>
     <w:lsdException w:name="Hashtag" w:semiHidden="1" w:unhideWhenUsed="1"/>
     <w:lsdException w:name="Unresolved Mention" w:semiHidden="1" w:unhideWhenUsed="1"/>
+    <w:lsdException w:name="Smart Link" w:semiHidden="1" w:unhideWhenUsed="1"/>
   </w:latentStyles>
   <w:style w:type="paragraph" w:default="1" w:styleId="Normal">
     <w:name w:val="Normal"/>
     <w:qFormat/>
+    <w:rsid w:val="009E259F"/>
+    <w:rPr>
+      <w:sz w:val="20"/>
+      <w:szCs w:val="20"/>
+    </w:rPr>
   </w:style>
   <w:style w:type="paragraph" w:styleId="Titre1">
     <w:name w:val="heading 1"/>
@@ -1952,18 +1987,219 @@
     <w:link w:val="Titre1Car"/>
     <w:uiPriority w:val="9"/>
     <w:qFormat/>
-    <w:rsid w:val="000733A0"/>
+    <w:rsid w:val="009E259F"/>
     <w:pPr>
-      <w:keepNext/>
-      <w:keepLines/>
-      <w:spacing w:before="240"/>
+      <w:pBdr>
+        <w:top w:val="single" w:sz="24" w:space="0" w:color="92278F" w:themeColor="accent1"/>
+        <w:left w:val="single" w:sz="24" w:space="0" w:color="92278F" w:themeColor="accent1"/>
+        <w:bottom w:val="single" w:sz="24" w:space="0" w:color="92278F" w:themeColor="accent1"/>
+        <w:right w:val="single" w:sz="24" w:space="0" w:color="92278F" w:themeColor="accent1"/>
+      </w:pBdr>
+      <w:shd w:val="clear" w:color="auto" w:fill="92278F" w:themeFill="accent1"/>
+      <w:spacing w:after="0"/>
       <w:outlineLvl w:val="0"/>
     </w:pPr>
     <w:rPr>
-      <w:rFonts w:asciiTheme="majorHAnsi" w:eastAsiaTheme="majorEastAsia" w:hAnsiTheme="majorHAnsi" w:cstheme="majorBidi"/>
-      <w:color w:val="2F5496" w:themeColor="accent1" w:themeShade="BF"/>
-      <w:sz w:val="32"/>
-      <w:szCs w:val="32"/>
+      <w:b/>
+      <w:bCs/>
+      <w:caps/>
+      <w:color w:val="FFFFFF" w:themeColor="background1"/>
+      <w:spacing w:val="15"/>
+      <w:sz w:val="22"/>
+      <w:szCs w:val="22"/>
+    </w:rPr>
+  </w:style>
+  <w:style w:type="paragraph" w:styleId="Titre2">
+    <w:name w:val="heading 2"/>
+    <w:basedOn w:val="Normal"/>
+    <w:next w:val="Normal"/>
+    <w:link w:val="Titre2Car"/>
+    <w:uiPriority w:val="9"/>
+    <w:unhideWhenUsed/>
+    <w:qFormat/>
+    <w:rsid w:val="009E259F"/>
+    <w:pPr>
+      <w:pBdr>
+        <w:top w:val="single" w:sz="24" w:space="0" w:color="F1CBF0" w:themeColor="accent1" w:themeTint="33"/>
+        <w:left w:val="single" w:sz="24" w:space="0" w:color="F1CBF0" w:themeColor="accent1" w:themeTint="33"/>
+        <w:bottom w:val="single" w:sz="24" w:space="0" w:color="F1CBF0" w:themeColor="accent1" w:themeTint="33"/>
+        <w:right w:val="single" w:sz="24" w:space="0" w:color="F1CBF0" w:themeColor="accent1" w:themeTint="33"/>
+      </w:pBdr>
+      <w:shd w:val="clear" w:color="auto" w:fill="F1CBF0" w:themeFill="accent1" w:themeFillTint="33"/>
+      <w:spacing w:after="0"/>
+      <w:outlineLvl w:val="1"/>
+    </w:pPr>
+    <w:rPr>
+      <w:caps/>
+      <w:spacing w:val="15"/>
+      <w:sz w:val="22"/>
+      <w:szCs w:val="22"/>
+    </w:rPr>
+  </w:style>
+  <w:style w:type="paragraph" w:styleId="Titre3">
+    <w:name w:val="heading 3"/>
+    <w:basedOn w:val="Normal"/>
+    <w:next w:val="Normal"/>
+    <w:link w:val="Titre3Car"/>
+    <w:uiPriority w:val="9"/>
+    <w:unhideWhenUsed/>
+    <w:qFormat/>
+    <w:rsid w:val="009E259F"/>
+    <w:pPr>
+      <w:pBdr>
+        <w:top w:val="single" w:sz="6" w:space="2" w:color="92278F" w:themeColor="accent1"/>
+        <w:left w:val="single" w:sz="6" w:space="2" w:color="92278F" w:themeColor="accent1"/>
+      </w:pBdr>
+      <w:spacing w:before="300" w:after="0"/>
+      <w:outlineLvl w:val="2"/>
+    </w:pPr>
+    <w:rPr>
+      <w:caps/>
+      <w:color w:val="481346" w:themeColor="accent1" w:themeShade="7F"/>
+      <w:spacing w:val="15"/>
+      <w:sz w:val="22"/>
+      <w:szCs w:val="22"/>
+    </w:rPr>
+  </w:style>
+  <w:style w:type="paragraph" w:styleId="Titre4">
+    <w:name w:val="heading 4"/>
+    <w:basedOn w:val="Normal"/>
+    <w:next w:val="Normal"/>
+    <w:link w:val="Titre4Car"/>
+    <w:uiPriority w:val="9"/>
+    <w:semiHidden/>
+    <w:unhideWhenUsed/>
+    <w:qFormat/>
+    <w:rsid w:val="009E259F"/>
+    <w:pPr>
+      <w:pBdr>
+        <w:top w:val="dotted" w:sz="6" w:space="2" w:color="92278F" w:themeColor="accent1"/>
+        <w:left w:val="dotted" w:sz="6" w:space="2" w:color="92278F" w:themeColor="accent1"/>
+      </w:pBdr>
+      <w:spacing w:before="300" w:after="0"/>
+      <w:outlineLvl w:val="3"/>
+    </w:pPr>
+    <w:rPr>
+      <w:caps/>
+      <w:color w:val="6D1D6A" w:themeColor="accent1" w:themeShade="BF"/>
+      <w:spacing w:val="10"/>
+      <w:sz w:val="22"/>
+      <w:szCs w:val="22"/>
+    </w:rPr>
+  </w:style>
+  <w:style w:type="paragraph" w:styleId="Titre5">
+    <w:name w:val="heading 5"/>
+    <w:basedOn w:val="Normal"/>
+    <w:next w:val="Normal"/>
+    <w:link w:val="Titre5Car"/>
+    <w:uiPriority w:val="9"/>
+    <w:semiHidden/>
+    <w:unhideWhenUsed/>
+    <w:qFormat/>
+    <w:rsid w:val="009E259F"/>
+    <w:pPr>
+      <w:pBdr>
+        <w:bottom w:val="single" w:sz="6" w:space="1" w:color="92278F" w:themeColor="accent1"/>
+      </w:pBdr>
+      <w:spacing w:before="300" w:after="0"/>
+      <w:outlineLvl w:val="4"/>
+    </w:pPr>
+    <w:rPr>
+      <w:caps/>
+      <w:color w:val="6D1D6A" w:themeColor="accent1" w:themeShade="BF"/>
+      <w:spacing w:val="10"/>
+      <w:sz w:val="22"/>
+      <w:szCs w:val="22"/>
+    </w:rPr>
+  </w:style>
+  <w:style w:type="paragraph" w:styleId="Titre6">
+    <w:name w:val="heading 6"/>
+    <w:basedOn w:val="Normal"/>
+    <w:next w:val="Normal"/>
+    <w:link w:val="Titre6Car"/>
+    <w:uiPriority w:val="9"/>
+    <w:semiHidden/>
+    <w:unhideWhenUsed/>
+    <w:qFormat/>
+    <w:rsid w:val="009E259F"/>
+    <w:pPr>
+      <w:pBdr>
+        <w:bottom w:val="dotted" w:sz="6" w:space="1" w:color="92278F" w:themeColor="accent1"/>
+      </w:pBdr>
+      <w:spacing w:before="300" w:after="0"/>
+      <w:outlineLvl w:val="5"/>
+    </w:pPr>
+    <w:rPr>
+      <w:caps/>
+      <w:color w:val="6D1D6A" w:themeColor="accent1" w:themeShade="BF"/>
+      <w:spacing w:val="10"/>
+      <w:sz w:val="22"/>
+      <w:szCs w:val="22"/>
+    </w:rPr>
+  </w:style>
+  <w:style w:type="paragraph" w:styleId="Titre7">
+    <w:name w:val="heading 7"/>
+    <w:basedOn w:val="Normal"/>
+    <w:next w:val="Normal"/>
+    <w:link w:val="Titre7Car"/>
+    <w:uiPriority w:val="9"/>
+    <w:semiHidden/>
+    <w:unhideWhenUsed/>
+    <w:qFormat/>
+    <w:rsid w:val="009E259F"/>
+    <w:pPr>
+      <w:spacing w:before="300" w:after="0"/>
+      <w:outlineLvl w:val="6"/>
+    </w:pPr>
+    <w:rPr>
+      <w:caps/>
+      <w:color w:val="6D1D6A" w:themeColor="accent1" w:themeShade="BF"/>
+      <w:spacing w:val="10"/>
+      <w:sz w:val="22"/>
+      <w:szCs w:val="22"/>
+    </w:rPr>
+  </w:style>
+  <w:style w:type="paragraph" w:styleId="Titre8">
+    <w:name w:val="heading 8"/>
+    <w:basedOn w:val="Normal"/>
+    <w:next w:val="Normal"/>
+    <w:link w:val="Titre8Car"/>
+    <w:uiPriority w:val="9"/>
+    <w:semiHidden/>
+    <w:unhideWhenUsed/>
+    <w:qFormat/>
+    <w:rsid w:val="009E259F"/>
+    <w:pPr>
+      <w:spacing w:before="300" w:after="0"/>
+      <w:outlineLvl w:val="7"/>
+    </w:pPr>
+    <w:rPr>
+      <w:caps/>
+      <w:spacing w:val="10"/>
+      <w:sz w:val="18"/>
+      <w:szCs w:val="18"/>
+    </w:rPr>
+  </w:style>
+  <w:style w:type="paragraph" w:styleId="Titre9">
+    <w:name w:val="heading 9"/>
+    <w:basedOn w:val="Normal"/>
+    <w:next w:val="Normal"/>
+    <w:link w:val="Titre9Car"/>
+    <w:uiPriority w:val="9"/>
+    <w:semiHidden/>
+    <w:unhideWhenUsed/>
+    <w:qFormat/>
+    <w:rsid w:val="009E259F"/>
+    <w:pPr>
+      <w:spacing w:before="300" w:after="0"/>
+      <w:outlineLvl w:val="8"/>
+    </w:pPr>
+    <w:rPr>
+      <w:i/>
+      <w:caps/>
+      <w:spacing w:val="10"/>
+      <w:sz w:val="18"/>
+      <w:szCs w:val="18"/>
     </w:rPr>
   </w:style>
   <w:style w:type="character" w:default="1" w:styleId="Policepardfaut">
@@ -2000,16 +2236,17 @@
     <w:link w:val="TitreCar"/>
     <w:uiPriority w:val="10"/>
     <w:qFormat/>
-    <w:rsid w:val="009D01A6"/>
+    <w:rsid w:val="009E259F"/>
     <w:pPr>
-      <w:contextualSpacing/>
+      <w:spacing w:before="720"/>
     </w:pPr>
     <w:rPr>
-      <w:rFonts w:asciiTheme="majorHAnsi" w:eastAsiaTheme="majorEastAsia" w:hAnsiTheme="majorHAnsi" w:cstheme="majorBidi"/>
-      <w:spacing w:val="-10"/>
+      <w:caps/>
+      <w:color w:val="92278F" w:themeColor="accent1"/>
+      <w:spacing w:val="10"/>
       <w:kern w:val="28"/>
-      <w:sz w:val="56"/>
-      <w:szCs w:val="56"/>
+      <w:sz w:val="52"/>
+      <w:szCs w:val="52"/>
     </w:rPr>
   </w:style>
   <w:style w:type="character" w:customStyle="1" w:styleId="TitreCar">
@@ -2017,13 +2254,14 @@
     <w:basedOn w:val="Policepardfaut"/>
     <w:link w:val="Titre"/>
     <w:uiPriority w:val="10"/>
-    <w:rsid w:val="009D01A6"/>
-    <w:rPr>
-      <w:rFonts w:asciiTheme="majorHAnsi" w:eastAsiaTheme="majorEastAsia" w:hAnsiTheme="majorHAnsi" w:cstheme="majorBidi"/>
-      <w:spacing w:val="-10"/>
+    <w:rsid w:val="009E259F"/>
+    <w:rPr>
+      <w:caps/>
+      <w:color w:val="92278F" w:themeColor="accent1"/>
+      <w:spacing w:val="10"/>
       <w:kern w:val="28"/>
-      <w:sz w:val="56"/>
-      <w:szCs w:val="56"/>
+      <w:sz w:val="52"/>
+      <w:szCs w:val="52"/>
     </w:rPr>
   </w:style>
   <w:style w:type="character" w:customStyle="1" w:styleId="Titre1Car">
@@ -2031,20 +2269,21 @@
     <w:basedOn w:val="Policepardfaut"/>
     <w:link w:val="Titre1"/>
     <w:uiPriority w:val="9"/>
-    <w:rsid w:val="000733A0"/>
-    <w:rPr>
-      <w:rFonts w:asciiTheme="majorHAnsi" w:eastAsiaTheme="majorEastAsia" w:hAnsiTheme="majorHAnsi" w:cstheme="majorBidi"/>
-      <w:color w:val="2F5496" w:themeColor="accent1" w:themeShade="BF"/>
-      <w:sz w:val="32"/>
-      <w:szCs w:val="32"/>
+    <w:rsid w:val="009E259F"/>
+    <w:rPr>
+      <w:b/>
+      <w:bCs/>
+      <w:caps/>
+      <w:color w:val="FFFFFF" w:themeColor="background1"/>
+      <w:spacing w:val="15"/>
+      <w:shd w:val="clear" w:color="auto" w:fill="92278F" w:themeFill="accent1"/>
     </w:rPr>
   </w:style>
   <w:style w:type="character" w:styleId="lev">
     <w:name w:val="Strong"/>
-    <w:basedOn w:val="Policepardfaut"/>
     <w:uiPriority w:val="22"/>
     <w:qFormat/>
-    <w:rsid w:val="000733A0"/>
+    <w:rsid w:val="009E259F"/>
     <w:rPr>
       <w:b/>
       <w:bCs/>
@@ -2055,7 +2294,7 @@
     <w:basedOn w:val="Normal"/>
     <w:uiPriority w:val="34"/>
     <w:qFormat/>
-    <w:rsid w:val="000733A0"/>
+    <w:rsid w:val="009E259F"/>
     <w:pPr>
       <w:ind w:left="720"/>
       <w:contextualSpacing/>
@@ -2068,19 +2307,16 @@
     <w:link w:val="Sous-titreCar"/>
     <w:uiPriority w:val="11"/>
     <w:qFormat/>
-    <w:rsid w:val="00C37724"/>
+    <w:rsid w:val="009E259F"/>
     <w:pPr>
-      <w:numPr>
-        <w:ilvl w:val="1"/>
-      </w:numPr>
-      <w:spacing w:after="160"/>
+      <w:spacing w:after="1000" w:line="240" w:lineRule="auto"/>
     </w:pPr>
     <w:rPr>
-      <w:rFonts w:eastAsiaTheme="minorEastAsia"/>
-      <w:color w:val="5A5A5A" w:themeColor="text1" w:themeTint="A5"/>
-      <w:spacing w:val="15"/>
-      <w:sz w:val="22"/>
-      <w:szCs w:val="22"/>
+      <w:caps/>
+      <w:color w:val="595959" w:themeColor="text1" w:themeTint="A6"/>
+      <w:spacing w:val="10"/>
+      <w:sz w:val="24"/>
+      <w:szCs w:val="24"/>
     </w:rPr>
   </w:style>
   <w:style w:type="character" w:customStyle="1" w:styleId="Sous-titreCar">
@@ -2088,13 +2324,370 @@
     <w:basedOn w:val="Policepardfaut"/>
     <w:link w:val="Sous-titre"/>
     <w:uiPriority w:val="11"/>
-    <w:rsid w:val="00C37724"/>
-    <w:rPr>
-      <w:rFonts w:eastAsiaTheme="minorEastAsia"/>
-      <w:color w:val="5A5A5A" w:themeColor="text1" w:themeTint="A5"/>
+    <w:rsid w:val="009E259F"/>
+    <w:rPr>
+      <w:caps/>
+      <w:color w:val="595959" w:themeColor="text1" w:themeTint="A6"/>
+      <w:spacing w:val="10"/>
+      <w:sz w:val="24"/>
+      <w:szCs w:val="24"/>
+    </w:rPr>
+  </w:style>
+  <w:style w:type="character" w:customStyle="1" w:styleId="Titre2Car">
+    <w:name w:val="Titre 2 Car"/>
+    <w:basedOn w:val="Policepardfaut"/>
+    <w:link w:val="Titre2"/>
+    <w:uiPriority w:val="9"/>
+    <w:rsid w:val="009E259F"/>
+    <w:rPr>
+      <w:caps/>
       <w:spacing w:val="15"/>
-      <w:sz w:val="22"/>
-      <w:szCs w:val="22"/>
+      <w:shd w:val="clear" w:color="auto" w:fill="F1CBF0" w:themeFill="accent1" w:themeFillTint="33"/>
+    </w:rPr>
+  </w:style>
+  <w:style w:type="character" w:customStyle="1" w:styleId="Titre3Car">
+    <w:name w:val="Titre 3 Car"/>
+    <w:basedOn w:val="Policepardfaut"/>
+    <w:link w:val="Titre3"/>
+    <w:uiPriority w:val="9"/>
+    <w:rsid w:val="009E259F"/>
+    <w:rPr>
+      <w:caps/>
+      <w:color w:val="481346" w:themeColor="accent1" w:themeShade="7F"/>
+      <w:spacing w:val="15"/>
+    </w:rPr>
+  </w:style>
+  <w:style w:type="character" w:customStyle="1" w:styleId="Titre4Car">
+    <w:name w:val="Titre 4 Car"/>
+    <w:basedOn w:val="Policepardfaut"/>
+    <w:link w:val="Titre4"/>
+    <w:uiPriority w:val="9"/>
+    <w:semiHidden/>
+    <w:rsid w:val="009E259F"/>
+    <w:rPr>
+      <w:caps/>
+      <w:color w:val="6D1D6A" w:themeColor="accent1" w:themeShade="BF"/>
+      <w:spacing w:val="10"/>
+    </w:rPr>
+  </w:style>
+  <w:style w:type="character" w:customStyle="1" w:styleId="Titre5Car">
+    <w:name w:val="Titre 5 Car"/>
+    <w:basedOn w:val="Policepardfaut"/>
+    <w:link w:val="Titre5"/>
+    <w:uiPriority w:val="9"/>
+    <w:semiHidden/>
+    <w:rsid w:val="009E259F"/>
+    <w:rPr>
+      <w:caps/>
+      <w:color w:val="6D1D6A" w:themeColor="accent1" w:themeShade="BF"/>
+      <w:spacing w:val="10"/>
+    </w:rPr>
+  </w:style>
+  <w:style w:type="character" w:customStyle="1" w:styleId="Titre6Car">
+    <w:name w:val="Titre 6 Car"/>
+    <w:basedOn w:val="Policepardfaut"/>
+    <w:link w:val="Titre6"/>
+    <w:uiPriority w:val="9"/>
+    <w:semiHidden/>
+    <w:rsid w:val="009E259F"/>
+    <w:rPr>
+      <w:caps/>
+      <w:color w:val="6D1D6A" w:themeColor="accent1" w:themeShade="BF"/>
+      <w:spacing w:val="10"/>
+    </w:rPr>
+  </w:style>
+  <w:style w:type="character" w:customStyle="1" w:styleId="Titre7Car">
+    <w:name w:val="Titre 7 Car"/>
+    <w:basedOn w:val="Policepardfaut"/>
+    <w:link w:val="Titre7"/>
+    <w:uiPriority w:val="9"/>
+    <w:semiHidden/>
+    <w:rsid w:val="009E259F"/>
+    <w:rPr>
+      <w:caps/>
+      <w:color w:val="6D1D6A" w:themeColor="accent1" w:themeShade="BF"/>
+      <w:spacing w:val="10"/>
+    </w:rPr>
+  </w:style>
+  <w:style w:type="character" w:customStyle="1" w:styleId="Titre8Car">
+    <w:name w:val="Titre 8 Car"/>
+    <w:basedOn w:val="Policepardfaut"/>
+    <w:link w:val="Titre8"/>
+    <w:uiPriority w:val="9"/>
+    <w:semiHidden/>
+    <w:rsid w:val="009E259F"/>
+    <w:rPr>
+      <w:caps/>
+      <w:spacing w:val="10"/>
+      <w:sz w:val="18"/>
+      <w:szCs w:val="18"/>
+    </w:rPr>
+  </w:style>
+  <w:style w:type="character" w:customStyle="1" w:styleId="Titre9Car">
+    <w:name w:val="Titre 9 Car"/>
+    <w:basedOn w:val="Policepardfaut"/>
+    <w:link w:val="Titre9"/>
+    <w:uiPriority w:val="9"/>
+    <w:semiHidden/>
+    <w:rsid w:val="009E259F"/>
+    <w:rPr>
+      <w:i/>
+      <w:caps/>
+      <w:spacing w:val="10"/>
+      <w:sz w:val="18"/>
+      <w:szCs w:val="18"/>
+    </w:rPr>
+  </w:style>
+  <w:style w:type="paragraph" w:styleId="Lgende">
+    <w:name w:val="caption"/>
+    <w:basedOn w:val="Normal"/>
+    <w:next w:val="Normal"/>
+    <w:uiPriority w:val="35"/>
+    <w:semiHidden/>
+    <w:unhideWhenUsed/>
+    <w:qFormat/>
+    <w:rsid w:val="009E259F"/>
+    <w:rPr>
+      <w:b/>
+      <w:bCs/>
+      <w:color w:val="6D1D6A" w:themeColor="accent1" w:themeShade="BF"/>
+      <w:sz w:val="16"/>
+      <w:szCs w:val="16"/>
+    </w:rPr>
+  </w:style>
+  <w:style w:type="character" w:styleId="Accentuation">
+    <w:name w:val="Emphasis"/>
+    <w:uiPriority w:val="20"/>
+    <w:qFormat/>
+    <w:rsid w:val="009E259F"/>
+    <w:rPr>
+      <w:caps/>
+      <w:color w:val="481346" w:themeColor="accent1" w:themeShade="7F"/>
+      <w:spacing w:val="5"/>
+    </w:rPr>
+  </w:style>
+  <w:style w:type="paragraph" w:styleId="Sansinterligne">
+    <w:name w:val="No Spacing"/>
+    <w:basedOn w:val="Normal"/>
+    <w:link w:val="SansinterligneCar"/>
+    <w:uiPriority w:val="1"/>
+    <w:qFormat/>
+    <w:rsid w:val="009E259F"/>
+    <w:pPr>
+      <w:spacing w:before="0" w:after="0" w:line="240" w:lineRule="auto"/>
+    </w:pPr>
+  </w:style>
+  <w:style w:type="paragraph" w:styleId="Citation">
+    <w:name w:val="Quote"/>
+    <w:basedOn w:val="Normal"/>
+    <w:next w:val="Normal"/>
+    <w:link w:val="CitationCar"/>
+    <w:uiPriority w:val="29"/>
+    <w:qFormat/>
+    <w:rsid w:val="009E259F"/>
+    <w:rPr>
+      <w:i/>
+      <w:iCs/>
+    </w:rPr>
+  </w:style>
+  <w:style w:type="character" w:customStyle="1" w:styleId="CitationCar">
+    <w:name w:val="Citation Car"/>
+    <w:basedOn w:val="Policepardfaut"/>
+    <w:link w:val="Citation"/>
+    <w:uiPriority w:val="29"/>
+    <w:rsid w:val="009E259F"/>
+    <w:rPr>
+      <w:i/>
+      <w:iCs/>
+      <w:sz w:val="20"/>
+      <w:szCs w:val="20"/>
+    </w:rPr>
+  </w:style>
+  <w:style w:type="paragraph" w:styleId="Citationintense">
+    <w:name w:val="Intense Quote"/>
+    <w:basedOn w:val="Normal"/>
+    <w:next w:val="Normal"/>
+    <w:link w:val="CitationintenseCar"/>
+    <w:uiPriority w:val="30"/>
+    <w:qFormat/>
+    <w:rsid w:val="009E259F"/>
+    <w:pPr>
+      <w:pBdr>
+        <w:top w:val="single" w:sz="4" w:space="10" w:color="92278F" w:themeColor="accent1"/>
+        <w:left w:val="single" w:sz="4" w:space="10" w:color="92278F" w:themeColor="accent1"/>
+      </w:pBdr>
+      <w:spacing w:after="0"/>
+      <w:ind w:left="1296" w:right="1152"/>
+      <w:jc w:val="both"/>
+    </w:pPr>
+    <w:rPr>
+      <w:i/>
+      <w:iCs/>
+      <w:color w:val="92278F" w:themeColor="accent1"/>
+    </w:rPr>
+  </w:style>
+  <w:style w:type="character" w:customStyle="1" w:styleId="CitationintenseCar">
+    <w:name w:val="Citation intense Car"/>
+    <w:basedOn w:val="Policepardfaut"/>
+    <w:link w:val="Citationintense"/>
+    <w:uiPriority w:val="30"/>
+    <w:rsid w:val="009E259F"/>
+    <w:rPr>
+      <w:i/>
+      <w:iCs/>
+      <w:color w:val="92278F" w:themeColor="accent1"/>
+      <w:sz w:val="20"/>
+      <w:szCs w:val="20"/>
+    </w:rPr>
+  </w:style>
+  <w:style w:type="character" w:styleId="Accentuationlgre">
+    <w:name w:val="Subtle Emphasis"/>
+    <w:uiPriority w:val="19"/>
+    <w:qFormat/>
+    <w:rsid w:val="009E259F"/>
+    <w:rPr>
+      <w:i/>
+      <w:iCs/>
+      <w:color w:val="481346" w:themeColor="accent1" w:themeShade="7F"/>
+    </w:rPr>
+  </w:style>
+  <w:style w:type="character" w:styleId="Accentuationintense">
+    <w:name w:val="Intense Emphasis"/>
+    <w:uiPriority w:val="21"/>
+    <w:qFormat/>
+    <w:rsid w:val="009E259F"/>
+    <w:rPr>
+      <w:b/>
+      <w:bCs/>
+      <w:caps/>
+      <w:color w:val="481346" w:themeColor="accent1" w:themeShade="7F"/>
+      <w:spacing w:val="10"/>
+    </w:rPr>
+  </w:style>
+  <w:style w:type="character" w:styleId="Rfrencelgre">
+    <w:name w:val="Subtle Reference"/>
+    <w:uiPriority w:val="31"/>
+    <w:qFormat/>
+    <w:rsid w:val="009E259F"/>
+    <w:rPr>
+      <w:b/>
+      <w:bCs/>
+      <w:color w:val="92278F" w:themeColor="accent1"/>
+    </w:rPr>
+  </w:style>
+  <w:style w:type="character" w:styleId="Rfrenceintense">
+    <w:name w:val="Intense Reference"/>
+    <w:uiPriority w:val="32"/>
+    <w:qFormat/>
+    <w:rsid w:val="009E259F"/>
+    <w:rPr>
+      <w:b/>
+      <w:bCs/>
+      <w:i/>
+      <w:iCs/>
+      <w:caps/>
+      <w:color w:val="92278F" w:themeColor="accent1"/>
+    </w:rPr>
+  </w:style>
+  <w:style w:type="character" w:styleId="Titredulivre">
+    <w:name w:val="Book Title"/>
+    <w:uiPriority w:val="33"/>
+    <w:qFormat/>
+    <w:rsid w:val="009E259F"/>
+    <w:rPr>
+      <w:b/>
+      <w:bCs/>
+      <w:i/>
+      <w:iCs/>
+      <w:spacing w:val="9"/>
+    </w:rPr>
+  </w:style>
+  <w:style w:type="paragraph" w:styleId="En-ttedetabledesmatires">
+    <w:name w:val="TOC Heading"/>
+    <w:basedOn w:val="Titre1"/>
+    <w:next w:val="Normal"/>
+    <w:uiPriority w:val="39"/>
+    <w:semiHidden/>
+    <w:unhideWhenUsed/>
+    <w:qFormat/>
+    <w:rsid w:val="009E259F"/>
+    <w:pPr>
+      <w:outlineLvl w:val="9"/>
+    </w:pPr>
+  </w:style>
+  <w:style w:type="character" w:customStyle="1" w:styleId="SansinterligneCar">
+    <w:name w:val="Sans interligne Car"/>
+    <w:basedOn w:val="Policepardfaut"/>
+    <w:link w:val="Sansinterligne"/>
+    <w:uiPriority w:val="1"/>
+    <w:rsid w:val="009E259F"/>
+    <w:rPr>
+      <w:sz w:val="20"/>
+      <w:szCs w:val="20"/>
+    </w:rPr>
+  </w:style>
+  <w:style w:type="paragraph" w:customStyle="1" w:styleId="PersonalName">
+    <w:name w:val="Personal Name"/>
+    <w:basedOn w:val="Titre"/>
+    <w:rsid w:val="009E259F"/>
+    <w:rPr>
+      <w:b/>
+      <w:caps w:val="0"/>
+      <w:color w:val="000000"/>
+      <w:sz w:val="28"/>
+      <w:szCs w:val="28"/>
+    </w:rPr>
+  </w:style>
+  <w:style w:type="paragraph" w:styleId="En-tte">
+    <w:name w:val="header"/>
+    <w:basedOn w:val="Normal"/>
+    <w:link w:val="En-tteCar"/>
+    <w:uiPriority w:val="99"/>
+    <w:unhideWhenUsed/>
+    <w:rsid w:val="0039310B"/>
+    <w:pPr>
+      <w:tabs>
+        <w:tab w:val="center" w:pos="4536"/>
+        <w:tab w:val="right" w:pos="9072"/>
+      </w:tabs>
+      <w:spacing w:before="0" w:after="0" w:line="240" w:lineRule="auto"/>
+    </w:pPr>
+  </w:style>
+  <w:style w:type="character" w:customStyle="1" w:styleId="En-tteCar">
+    <w:name w:val="En-tête Car"/>
+    <w:basedOn w:val="Policepardfaut"/>
+    <w:link w:val="En-tte"/>
+    <w:uiPriority w:val="99"/>
+    <w:rsid w:val="0039310B"/>
+    <w:rPr>
+      <w:sz w:val="20"/>
+      <w:szCs w:val="20"/>
+    </w:rPr>
+  </w:style>
+  <w:style w:type="paragraph" w:styleId="Pieddepage">
+    <w:name w:val="footer"/>
+    <w:basedOn w:val="Normal"/>
+    <w:link w:val="PieddepageCar"/>
+    <w:uiPriority w:val="99"/>
+    <w:unhideWhenUsed/>
+    <w:rsid w:val="0039310B"/>
+    <w:pPr>
+      <w:tabs>
+        <w:tab w:val="center" w:pos="4536"/>
+        <w:tab w:val="right" w:pos="9072"/>
+      </w:tabs>
+      <w:spacing w:before="0" w:after="0" w:line="240" w:lineRule="auto"/>
+    </w:pPr>
+  </w:style>
+  <w:style w:type="character" w:customStyle="1" w:styleId="PieddepageCar">
+    <w:name w:val="Pied de page Car"/>
+    <w:basedOn w:val="Policepardfaut"/>
+    <w:link w:val="Pieddepage"/>
+    <w:uiPriority w:val="99"/>
+    <w:rsid w:val="0039310B"/>
+    <w:rPr>
+      <w:sz w:val="20"/>
+      <w:szCs w:val="20"/>
     </w:rPr>
   </w:style>
 </w:styles>
@@ -2103,7 +2696,7 @@
 <file path=word/theme/theme1.xml><?xml version="1.0" encoding="utf-8"?>
 <a:theme xmlns:a="http://schemas.openxmlformats.org/drawingml/2006/main" name="Thème Office">
   <a:themeElements>
-    <a:clrScheme name="Office">
+    <a:clrScheme name="Violet II">
       <a:dk1>
         <a:sysClr val="windowText" lastClr="000000"/>
       </a:dk1>
@@ -2111,34 +2704,34 @@
         <a:sysClr val="window" lastClr="FFFFFF"/>
       </a:lt1>
       <a:dk2>
-        <a:srgbClr val="44546A"/>
+        <a:srgbClr val="632E62"/>
       </a:dk2>
       <a:lt2>
-        <a:srgbClr val="E7E6E6"/>
+        <a:srgbClr val="EAE5EB"/>
       </a:lt2>
       <a:accent1>
-        <a:srgbClr val="4472C4"/>
+        <a:srgbClr val="92278F"/>
       </a:accent1>
       <a:accent2>
-        <a:srgbClr val="ED7D31"/>
+        <a:srgbClr val="9B57D3"/>
       </a:accent2>
       <a:accent3>
-        <a:srgbClr val="A5A5A5"/>
+        <a:srgbClr val="755DD9"/>
       </a:accent3>
       <a:accent4>
-        <a:srgbClr val="FFC000"/>
+        <a:srgbClr val="665EB8"/>
       </a:accent4>
       <a:accent5>
-        <a:srgbClr val="5B9BD5"/>
+        <a:srgbClr val="45A5ED"/>
       </a:accent5>
       <a:accent6>
-        <a:srgbClr val="70AD47"/>
+        <a:srgbClr val="5982DB"/>
       </a:accent6>
       <a:hlink>
-        <a:srgbClr val="0563C1"/>
+        <a:srgbClr val="0066FF"/>
       </a:hlink>
       <a:folHlink>
-        <a:srgbClr val="954F72"/>
+        <a:srgbClr val="666699"/>
       </a:folHlink>
     </a:clrScheme>
     <a:fontScheme name="Office">
@@ -2393,4 +2986,16 @@
     </a:ext>
   </a:extLst>
 </a:theme>
+</file>
+
+<file path=customXml/item1.xml><?xml version="1.0" encoding="utf-8"?>
+<b:Sources xmlns:b="http://schemas.openxmlformats.org/officeDocument/2006/bibliography" xmlns="http://schemas.openxmlformats.org/officeDocument/2006/bibliography" SelectedStyle="/APASixthEditionOfficeOnline.xsl" StyleName="APA" Version="6"/>
+</file>
+
+<file path=customXml/itemProps1.xml><?xml version="1.0" encoding="utf-8"?>
+<ds:datastoreItem xmlns:ds="http://schemas.openxmlformats.org/officeDocument/2006/customXml" ds:itemID="{5DBA9286-67B0-0747-9D6D-ED4EFD789080}">
+  <ds:schemaRefs>
+    <ds:schemaRef ds:uri="http://schemas.openxmlformats.org/officeDocument/2006/bibliography"/>
+  </ds:schemaRefs>
+</ds:datastoreItem>
 </file>
</xml_diff>